<commit_message>
Adicionado figurinha no readme
</commit_message>
<xml_diff>
--- a/comados.docx
+++ b/comados.docx
@@ -274,8 +274,6 @@
             <w:r>
               <w:t xml:space="preserve"> na linha do tempo(branch)</w:t>
             </w:r>
-            <w:bookmarkStart w:id="0" w:name="_GoBack"/>
-            <w:bookmarkEnd w:id="0"/>
           </w:p>
         </w:tc>
       </w:tr>
@@ -348,6 +346,14 @@
         </w:rPr>
         <w:t>Comandos Digitados</w:t>
       </w:r>
+      <w:r>
+        <w:rPr>
+          <w:b/>
+        </w:rPr>
+        <w:t xml:space="preserve"> 03/12/2024</w:t>
+      </w:r>
+      <w:bookmarkStart w:id="0" w:name="_GoBack"/>
+      <w:bookmarkEnd w:id="0"/>
     </w:p>
     <w:sectPr>
       <w:pgSz w:w="11906" w:h="16838"/>

</xml_diff>